<commit_message>
Three Revision Tasks Done
</commit_message>
<xml_diff>
--- a/Rust Notes.docx
+++ b/Rust Notes.docx
@@ -5119,9 +5119,32 @@
     </w:p>
     <w:p>
       <w:pPr>
-        <w:numPr>
-          <w:ilvl w:val="0"/>
-          <w:numId w:val="32"/>
+        <w:pStyle w:val="ListParagraph"/>
+        <w:numPr>
+          <w:ilvl w:val="0"/>
+          <w:numId w:val="49"/>
+        </w:numPr>
+        <w:rPr>
+          <w:rFonts w:ascii="Times New Roman" w:hAnsi="Times New Roman" w:cs="Times New Roman"/>
+          <w:sz w:val="24"/>
+          <w:szCs w:val="24"/>
+        </w:rPr>
+      </w:pPr>
+      <w:r>
+        <w:rPr>
+          <w:rFonts w:ascii="Times New Roman" w:hAnsi="Times New Roman" w:cs="Times New Roman"/>
+          <w:sz w:val="24"/>
+          <w:szCs w:val="24"/>
+        </w:rPr>
+        <w:t>Temporarily accessing data without taking full control.</w:t>
+      </w:r>
+    </w:p>
+    <w:p>
+      <w:pPr>
+        <w:pStyle w:val="ListParagraph"/>
+        <w:numPr>
+          <w:ilvl w:val="0"/>
+          <w:numId w:val="49"/>
         </w:numPr>
         <w:rPr>
           <w:rFonts w:ascii="Times New Roman" w:hAnsi="Times New Roman" w:cs="Times New Roman"/>
@@ -7170,17 +7193,7 @@
           <w:sz w:val="24"/>
           <w:szCs w:val="24"/>
         </w:rPr>
-        <w:t>nv</w:t>
-      </w:r>
-      <w:r>
-        <w:rPr>
-          <w:rFonts w:ascii="Times New Roman" w:hAnsi="Times New Roman" w:cs="Times New Roman"/>
-          <w:b/>
-          <w:bCs/>
-          <w:sz w:val="24"/>
-          <w:szCs w:val="24"/>
-        </w:rPr>
-        <w:t>:</w:t>
+        <w:t>nv:</w:t>
       </w:r>
     </w:p>
     <w:p>
@@ -11947,6 +11960,119 @@
     </w:lvl>
   </w:abstractNum>
   <w:abstractNum w:abstractNumId="39" w15:restartNumberingAfterBreak="0">
+    <w:nsid w:val="6B612AD9"/>
+    <w:multiLevelType w:val="hybridMultilevel"/>
+    <w:tmpl w:val="038A1D46"/>
+    <w:lvl w:ilvl="0" w:tplc="04090001">
+      <w:start w:val="1"/>
+      <w:numFmt w:val="bullet"/>
+      <w:lvlText w:val=""/>
+      <w:lvlJc w:val="left"/>
+      <w:pPr>
+        <w:ind w:left="1080" w:hanging="360"/>
+      </w:pPr>
+      <w:rPr>
+        <w:rFonts w:ascii="Symbol" w:hAnsi="Symbol" w:hint="default"/>
+      </w:rPr>
+    </w:lvl>
+    <w:lvl w:ilvl="1" w:tplc="04090003" w:tentative="1">
+      <w:start w:val="1"/>
+      <w:numFmt w:val="bullet"/>
+      <w:lvlText w:val="o"/>
+      <w:lvlJc w:val="left"/>
+      <w:pPr>
+        <w:ind w:left="1800" w:hanging="360"/>
+      </w:pPr>
+      <w:rPr>
+        <w:rFonts w:ascii="Courier New" w:hAnsi="Courier New" w:cs="Courier New" w:hint="default"/>
+      </w:rPr>
+    </w:lvl>
+    <w:lvl w:ilvl="2" w:tplc="04090005" w:tentative="1">
+      <w:start w:val="1"/>
+      <w:numFmt w:val="bullet"/>
+      <w:lvlText w:val=""/>
+      <w:lvlJc w:val="left"/>
+      <w:pPr>
+        <w:ind w:left="2520" w:hanging="360"/>
+      </w:pPr>
+      <w:rPr>
+        <w:rFonts w:ascii="Wingdings" w:hAnsi="Wingdings" w:hint="default"/>
+      </w:rPr>
+    </w:lvl>
+    <w:lvl w:ilvl="3" w:tplc="04090001" w:tentative="1">
+      <w:start w:val="1"/>
+      <w:numFmt w:val="bullet"/>
+      <w:lvlText w:val=""/>
+      <w:lvlJc w:val="left"/>
+      <w:pPr>
+        <w:ind w:left="3240" w:hanging="360"/>
+      </w:pPr>
+      <w:rPr>
+        <w:rFonts w:ascii="Symbol" w:hAnsi="Symbol" w:hint="default"/>
+      </w:rPr>
+    </w:lvl>
+    <w:lvl w:ilvl="4" w:tplc="04090003" w:tentative="1">
+      <w:start w:val="1"/>
+      <w:numFmt w:val="bullet"/>
+      <w:lvlText w:val="o"/>
+      <w:lvlJc w:val="left"/>
+      <w:pPr>
+        <w:ind w:left="3960" w:hanging="360"/>
+      </w:pPr>
+      <w:rPr>
+        <w:rFonts w:ascii="Courier New" w:hAnsi="Courier New" w:cs="Courier New" w:hint="default"/>
+      </w:rPr>
+    </w:lvl>
+    <w:lvl w:ilvl="5" w:tplc="04090005" w:tentative="1">
+      <w:start w:val="1"/>
+      <w:numFmt w:val="bullet"/>
+      <w:lvlText w:val=""/>
+      <w:lvlJc w:val="left"/>
+      <w:pPr>
+        <w:ind w:left="4680" w:hanging="360"/>
+      </w:pPr>
+      <w:rPr>
+        <w:rFonts w:ascii="Wingdings" w:hAnsi="Wingdings" w:hint="default"/>
+      </w:rPr>
+    </w:lvl>
+    <w:lvl w:ilvl="6" w:tplc="04090001" w:tentative="1">
+      <w:start w:val="1"/>
+      <w:numFmt w:val="bullet"/>
+      <w:lvlText w:val=""/>
+      <w:lvlJc w:val="left"/>
+      <w:pPr>
+        <w:ind w:left="5400" w:hanging="360"/>
+      </w:pPr>
+      <w:rPr>
+        <w:rFonts w:ascii="Symbol" w:hAnsi="Symbol" w:hint="default"/>
+      </w:rPr>
+    </w:lvl>
+    <w:lvl w:ilvl="7" w:tplc="04090003" w:tentative="1">
+      <w:start w:val="1"/>
+      <w:numFmt w:val="bullet"/>
+      <w:lvlText w:val="o"/>
+      <w:lvlJc w:val="left"/>
+      <w:pPr>
+        <w:ind w:left="6120" w:hanging="360"/>
+      </w:pPr>
+      <w:rPr>
+        <w:rFonts w:ascii="Courier New" w:hAnsi="Courier New" w:cs="Courier New" w:hint="default"/>
+      </w:rPr>
+    </w:lvl>
+    <w:lvl w:ilvl="8" w:tplc="04090005" w:tentative="1">
+      <w:start w:val="1"/>
+      <w:numFmt w:val="bullet"/>
+      <w:lvlText w:val=""/>
+      <w:lvlJc w:val="left"/>
+      <w:pPr>
+        <w:ind w:left="6840" w:hanging="360"/>
+      </w:pPr>
+      <w:rPr>
+        <w:rFonts w:ascii="Wingdings" w:hAnsi="Wingdings" w:hint="default"/>
+      </w:rPr>
+    </w:lvl>
+  </w:abstractNum>
+  <w:abstractNum w:abstractNumId="40" w15:restartNumberingAfterBreak="0">
     <w:nsid w:val="6B6E278D"/>
     <w:multiLevelType w:val="hybridMultilevel"/>
     <w:tmpl w:val="E6F28DA0"/>
@@ -12059,7 +12185,7 @@
       </w:rPr>
     </w:lvl>
   </w:abstractNum>
-  <w:abstractNum w:abstractNumId="40" w15:restartNumberingAfterBreak="0">
+  <w:abstractNum w:abstractNumId="41" w15:restartNumberingAfterBreak="0">
     <w:nsid w:val="6B9B6196"/>
     <w:multiLevelType w:val="hybridMultilevel"/>
     <w:tmpl w:val="1922AAB4"/>
@@ -12172,7 +12298,7 @@
       </w:rPr>
     </w:lvl>
   </w:abstractNum>
-  <w:abstractNum w:abstractNumId="41" w15:restartNumberingAfterBreak="0">
+  <w:abstractNum w:abstractNumId="42" w15:restartNumberingAfterBreak="0">
     <w:nsid w:val="70D312DF"/>
     <w:multiLevelType w:val="hybridMultilevel"/>
     <w:tmpl w:val="43DCD528"/>
@@ -12285,7 +12411,7 @@
       </w:rPr>
     </w:lvl>
   </w:abstractNum>
-  <w:abstractNum w:abstractNumId="42" w15:restartNumberingAfterBreak="0">
+  <w:abstractNum w:abstractNumId="43" w15:restartNumberingAfterBreak="0">
     <w:nsid w:val="712B568B"/>
     <w:multiLevelType w:val="hybridMultilevel"/>
     <w:tmpl w:val="BF5EF602"/>
@@ -12398,7 +12524,7 @@
       </w:rPr>
     </w:lvl>
   </w:abstractNum>
-  <w:abstractNum w:abstractNumId="43" w15:restartNumberingAfterBreak="0">
+  <w:abstractNum w:abstractNumId="44" w15:restartNumberingAfterBreak="0">
     <w:nsid w:val="71470401"/>
     <w:multiLevelType w:val="hybridMultilevel"/>
     <w:tmpl w:val="A2B45D96"/>
@@ -12511,7 +12637,7 @@
       </w:rPr>
     </w:lvl>
   </w:abstractNum>
-  <w:abstractNum w:abstractNumId="44" w15:restartNumberingAfterBreak="0">
+  <w:abstractNum w:abstractNumId="45" w15:restartNumberingAfterBreak="0">
     <w:nsid w:val="79F32510"/>
     <w:multiLevelType w:val="hybridMultilevel"/>
     <w:tmpl w:val="335A64A2"/>
@@ -12624,7 +12750,7 @@
       </w:rPr>
     </w:lvl>
   </w:abstractNum>
-  <w:abstractNum w:abstractNumId="45" w15:restartNumberingAfterBreak="0">
+  <w:abstractNum w:abstractNumId="46" w15:restartNumberingAfterBreak="0">
     <w:nsid w:val="7B48469B"/>
     <w:multiLevelType w:val="hybridMultilevel"/>
     <w:tmpl w:val="DCDA4114"/>
@@ -12737,7 +12863,7 @@
       </w:rPr>
     </w:lvl>
   </w:abstractNum>
-  <w:abstractNum w:abstractNumId="46" w15:restartNumberingAfterBreak="0">
+  <w:abstractNum w:abstractNumId="47" w15:restartNumberingAfterBreak="0">
     <w:nsid w:val="7CB02EB9"/>
     <w:multiLevelType w:val="multilevel"/>
     <w:tmpl w:val="6002C084"/>
@@ -12886,7 +13012,7 @@
       </w:rPr>
     </w:lvl>
   </w:abstractNum>
-  <w:abstractNum w:abstractNumId="47" w15:restartNumberingAfterBreak="0">
+  <w:abstractNum w:abstractNumId="48" w15:restartNumberingAfterBreak="0">
     <w:nsid w:val="7D1F74CA"/>
     <w:multiLevelType w:val="multilevel"/>
     <w:tmpl w:val="6002C084"/>
@@ -13039,7 +13165,7 @@
     <w:abstractNumId w:val="10"/>
   </w:num>
   <w:num w:numId="2" w16cid:durableId="1593396735">
-    <w:abstractNumId w:val="43"/>
+    <w:abstractNumId w:val="44"/>
   </w:num>
   <w:num w:numId="3" w16cid:durableId="97222032">
     <w:abstractNumId w:val="25"/>
@@ -13057,7 +13183,7 @@
     <w:abstractNumId w:val="27"/>
   </w:num>
   <w:num w:numId="8" w16cid:durableId="1677921456">
-    <w:abstractNumId w:val="45"/>
+    <w:abstractNumId w:val="46"/>
   </w:num>
   <w:num w:numId="9" w16cid:durableId="1491604121">
     <w:abstractNumId w:val="15"/>
@@ -13072,7 +13198,7 @@
     <w:abstractNumId w:val="5"/>
   </w:num>
   <w:num w:numId="13" w16cid:durableId="1552883859">
-    <w:abstractNumId w:val="39"/>
+    <w:abstractNumId w:val="40"/>
   </w:num>
   <w:num w:numId="14" w16cid:durableId="2029401844">
     <w:abstractNumId w:val="35"/>
@@ -13084,7 +13210,7 @@
     <w:abstractNumId w:val="24"/>
   </w:num>
   <w:num w:numId="17" w16cid:durableId="1902280564">
-    <w:abstractNumId w:val="40"/>
+    <w:abstractNumId w:val="41"/>
   </w:num>
   <w:num w:numId="18" w16cid:durableId="521355933">
     <w:abstractNumId w:val="26"/>
@@ -13099,10 +13225,10 @@
     <w:abstractNumId w:val="18"/>
   </w:num>
   <w:num w:numId="22" w16cid:durableId="1854880581">
-    <w:abstractNumId w:val="44"/>
+    <w:abstractNumId w:val="45"/>
   </w:num>
   <w:num w:numId="23" w16cid:durableId="296759938">
-    <w:abstractNumId w:val="41"/>
+    <w:abstractNumId w:val="42"/>
   </w:num>
   <w:num w:numId="24" w16cid:durableId="1297220354">
     <w:abstractNumId w:val="11"/>
@@ -13132,10 +13258,10 @@
     <w:abstractNumId w:val="19"/>
   </w:num>
   <w:num w:numId="33" w16cid:durableId="414522937">
-    <w:abstractNumId w:val="47"/>
+    <w:abstractNumId w:val="48"/>
   </w:num>
   <w:num w:numId="34" w16cid:durableId="562373334">
-    <w:abstractNumId w:val="46"/>
+    <w:abstractNumId w:val="47"/>
   </w:num>
   <w:num w:numId="35" w16cid:durableId="42095081">
     <w:abstractNumId w:val="8"/>
@@ -13171,13 +13297,16 @@
     <w:abstractNumId w:val="0"/>
   </w:num>
   <w:num w:numId="46" w16cid:durableId="1548563772">
-    <w:abstractNumId w:val="42"/>
+    <w:abstractNumId w:val="43"/>
   </w:num>
   <w:num w:numId="47" w16cid:durableId="797181416">
     <w:abstractNumId w:val="29"/>
   </w:num>
   <w:num w:numId="48" w16cid:durableId="1194343853">
     <w:abstractNumId w:val="31"/>
+  </w:num>
+  <w:num w:numId="49" w16cid:durableId="1565065398">
+    <w:abstractNumId w:val="39"/>
   </w:num>
   <w:numIdMacAtCleanup w:val="48"/>
 </w:numbering>
@@ -13587,6 +13716,7 @@
   <w:style w:type="character" w:default="1" w:styleId="DefaultParagraphFont">
     <w:name w:val="Default Paragraph Font"/>
     <w:uiPriority w:val="1"/>
+    <w:semiHidden/>
     <w:unhideWhenUsed/>
   </w:style>
   <w:style w:type="table" w:default="1" w:styleId="TableNormal">

</xml_diff>